<commit_message>
Added my stuff to project journal.
</commit_message>
<xml_diff>
--- a/Project Journal_Signoff/Dolphins_FP_Iteration4_Project Journal_Signoff - Copy.docx
+++ b/Project Journal_Signoff/Dolphins_FP_Iteration4_Project Journal_Signoff - Copy.docx
@@ -1,6 +1,6 @@
 
 <file path=word/document.xml><?xml version="1.0" encoding="utf-8"?>
-<w:document xmlns:wpc="http://schemas.microsoft.com/office/word/2010/wordprocessingCanvas" xmlns:mc="http://schemas.openxmlformats.org/markup-compatibility/2006" xmlns:o="urn:schemas-microsoft-com:office:office" xmlns:r="http://schemas.openxmlformats.org/officeDocument/2006/relationships" xmlns:m="http://schemas.openxmlformats.org/officeDocument/2006/math" xmlns:v="urn:schemas-microsoft-com:vml" xmlns:wp14="http://schemas.microsoft.com/office/word/2010/wordprocessingDrawing" xmlns:wp="http://schemas.openxmlformats.org/drawingml/2006/wordprocessingDrawing" xmlns:w10="urn:schemas-microsoft-com:office:word" xmlns:w="http://schemas.openxmlformats.org/wordprocessingml/2006/main" xmlns:w14="http://schemas.microsoft.com/office/word/2010/wordml" xmlns:w15="http://schemas.microsoft.com/office/word/2012/wordml" xmlns:wpg="http://schemas.microsoft.com/office/word/2010/wordprocessingGroup" xmlns:wpi="http://schemas.microsoft.com/office/word/2010/wordprocessingInk" xmlns:wne="http://schemas.microsoft.com/office/word/2006/wordml" xmlns:wps="http://schemas.microsoft.com/office/word/2010/wordprocessingShape" mc:Ignorable="w14 w15 wp14">
+<w:document xmlns:wpc="http://schemas.microsoft.com/office/word/2010/wordprocessingCanvas" xmlns:cx="http://schemas.microsoft.com/office/drawing/2014/chartex" xmlns:cx1="http://schemas.microsoft.com/office/drawing/2015/9/8/chartex" xmlns:cx2="http://schemas.microsoft.com/office/drawing/2015/10/21/chartex" xmlns:cx3="http://schemas.microsoft.com/office/drawing/2016/5/9/chartex" xmlns:cx4="http://schemas.microsoft.com/office/drawing/2016/5/10/chartex" xmlns:cx5="http://schemas.microsoft.com/office/drawing/2016/5/11/chartex" xmlns:mc="http://schemas.openxmlformats.org/markup-compatibility/2006" xmlns:o="urn:schemas-microsoft-com:office:office" xmlns:r="http://schemas.openxmlformats.org/officeDocument/2006/relationships" xmlns:m="http://schemas.openxmlformats.org/officeDocument/2006/math" xmlns:v="urn:schemas-microsoft-com:vml" xmlns:wp14="http://schemas.microsoft.com/office/word/2010/wordprocessingDrawing" xmlns:wp="http://schemas.openxmlformats.org/drawingml/2006/wordprocessingDrawing" xmlns:w10="urn:schemas-microsoft-com:office:word" xmlns:w="http://schemas.openxmlformats.org/wordprocessingml/2006/main" xmlns:w14="http://schemas.microsoft.com/office/word/2010/wordml" xmlns:w15="http://schemas.microsoft.com/office/word/2012/wordml" xmlns:w16se="http://schemas.microsoft.com/office/word/2015/wordml/symex" xmlns:wpg="http://schemas.microsoft.com/office/word/2010/wordprocessingGroup" xmlns:wpi="http://schemas.microsoft.com/office/word/2010/wordprocessingInk" xmlns:wne="http://schemas.microsoft.com/office/word/2006/wordml" xmlns:wps="http://schemas.microsoft.com/office/word/2010/wordprocessingShape" mc:Ignorable="w14 w15 w16se wp14">
   <w:body>
     <w:p>
       <w:pPr>
@@ -402,6 +402,124 @@
               </w:rPr>
               <w:t xml:space="preserve">Tyler Thrash: </w:t>
             </w:r>
+            <w:r>
+              <w:rPr>
+                <w:rFonts w:asciiTheme="majorHAnsi" w:hAnsiTheme="majorHAnsi"/>
+                <w:sz w:val="22"/>
+                <w:szCs w:val="22"/>
+              </w:rPr>
+              <w:t xml:space="preserve">Fixed the puzzle for Telugu and made </w:t>
+            </w:r>
+            <w:bookmarkStart w:id="0" w:name="_GoBack"/>
+            <w:bookmarkEnd w:id="0"/>
+            <w:r>
+              <w:rPr>
+                <w:rFonts w:asciiTheme="majorHAnsi" w:hAnsiTheme="majorHAnsi"/>
+                <w:sz w:val="22"/>
+                <w:szCs w:val="22"/>
+              </w:rPr>
+              <w:t>its</w:t>
+            </w:r>
+            <w:r>
+              <w:rPr>
+                <w:rFonts w:asciiTheme="majorHAnsi" w:hAnsiTheme="majorHAnsi"/>
+                <w:sz w:val="22"/>
+                <w:szCs w:val="22"/>
+              </w:rPr>
+              <w:t xml:space="preserve"> JavaScript less redundant and more efficient. </w:t>
+            </w:r>
+            <w:r>
+              <w:rPr>
+                <w:rFonts w:asciiTheme="majorHAnsi" w:hAnsiTheme="majorHAnsi"/>
+                <w:sz w:val="22"/>
+                <w:szCs w:val="22"/>
+              </w:rPr>
+              <w:t xml:space="preserve">Refactored </w:t>
+            </w:r>
+            <w:proofErr w:type="gramStart"/>
+            <w:r>
+              <w:rPr>
+                <w:rFonts w:asciiTheme="majorHAnsi" w:hAnsiTheme="majorHAnsi"/>
+                <w:sz w:val="22"/>
+                <w:szCs w:val="22"/>
+              </w:rPr>
+              <w:t>our</w:t>
+            </w:r>
+            <w:proofErr w:type="gramEnd"/>
+            <w:r>
+              <w:rPr>
+                <w:rFonts w:asciiTheme="majorHAnsi" w:hAnsiTheme="majorHAnsi"/>
+                <w:sz w:val="22"/>
+                <w:szCs w:val="22"/>
+              </w:rPr>
+              <w:t xml:space="preserve"> </w:t>
+            </w:r>
+            <w:proofErr w:type="spellStart"/>
+            <w:r>
+              <w:rPr>
+                <w:rFonts w:asciiTheme="majorHAnsi" w:hAnsiTheme="majorHAnsi"/>
+                <w:sz w:val="22"/>
+                <w:szCs w:val="22"/>
+              </w:rPr>
+              <w:t>create_puzzle</w:t>
+            </w:r>
+            <w:proofErr w:type="spellEnd"/>
+            <w:r>
+              <w:rPr>
+                <w:rFonts w:asciiTheme="majorHAnsi" w:hAnsiTheme="majorHAnsi"/>
+                <w:sz w:val="22"/>
+                <w:szCs w:val="22"/>
+              </w:rPr>
+              <w:t xml:space="preserve"> page and broke it up into separate files. Moved accessing the database into one function and improved the way we access the database and report errors. Worked on the import</w:t>
+            </w:r>
+            <w:r>
+              <w:rPr>
+                <w:rFonts w:asciiTheme="majorHAnsi" w:hAnsiTheme="majorHAnsi"/>
+                <w:sz w:val="22"/>
+                <w:szCs w:val="22"/>
+              </w:rPr>
+              <w:t xml:space="preserve"> and other code</w:t>
+            </w:r>
+            <w:r>
+              <w:rPr>
+                <w:rFonts w:asciiTheme="majorHAnsi" w:hAnsiTheme="majorHAnsi"/>
+                <w:sz w:val="22"/>
+                <w:szCs w:val="22"/>
+              </w:rPr>
+              <w:t xml:space="preserve"> to work with the </w:t>
+            </w:r>
+            <w:r>
+              <w:rPr>
+                <w:rFonts w:asciiTheme="majorHAnsi" w:hAnsiTheme="majorHAnsi"/>
+                <w:sz w:val="22"/>
+                <w:szCs w:val="22"/>
+              </w:rPr>
+              <w:t xml:space="preserve">database function and other refactored code. Worked on admin edit and </w:t>
+            </w:r>
+            <w:r>
+              <w:rPr>
+                <w:rFonts w:asciiTheme="majorHAnsi" w:hAnsiTheme="majorHAnsi"/>
+                <w:sz w:val="22"/>
+                <w:szCs w:val="22"/>
+              </w:rPr>
+              <w:t>had</w:t>
+            </w:r>
+            <w:r>
+              <w:rPr>
+                <w:rFonts w:asciiTheme="majorHAnsi" w:hAnsiTheme="majorHAnsi"/>
+                <w:sz w:val="22"/>
+                <w:szCs w:val="22"/>
+              </w:rPr>
+              <w:t xml:space="preserve"> it reuse existing functions</w:t>
+            </w:r>
+            <w:r>
+              <w:rPr>
+                <w:rFonts w:asciiTheme="majorHAnsi" w:hAnsiTheme="majorHAnsi"/>
+                <w:sz w:val="22"/>
+                <w:szCs w:val="22"/>
+              </w:rPr>
+              <w:t>.</w:t>
+            </w:r>
           </w:p>
         </w:tc>
       </w:tr>
@@ -518,25 +636,7 @@
                 <w:sz w:val="22"/>
                 <w:szCs w:val="22"/>
               </w:rPr>
-              <w:t xml:space="preserve">Worked on import functionality which clears out the existing database and </w:t>
-            </w:r>
-            <w:proofErr w:type="gramStart"/>
-            <w:r>
-              <w:rPr>
-                <w:rFonts w:asciiTheme="majorHAnsi" w:hAnsiTheme="majorHAnsi"/>
-                <w:sz w:val="22"/>
-                <w:szCs w:val="22"/>
-              </w:rPr>
-              <w:t>adds</w:t>
-            </w:r>
-            <w:proofErr w:type="gramEnd"/>
-            <w:r>
-              <w:rPr>
-                <w:rFonts w:asciiTheme="majorHAnsi" w:hAnsiTheme="majorHAnsi"/>
-                <w:sz w:val="22"/>
-                <w:szCs w:val="22"/>
-              </w:rPr>
-              <w:t xml:space="preserve"> from the selected excel file.</w:t>
+              <w:t>Worked on import functionality which clears out the existing database and adds from the selected excel file.</w:t>
             </w:r>
           </w:p>
           <w:p>
@@ -608,14 +708,6 @@
               <w:t xml:space="preserve">Implemented the login page and verified that logging in with hardcoded </w:t>
             </w:r>
             <w:proofErr w:type="spellStart"/>
-            <w:r>
-              <w:rPr>
-                <w:rFonts w:asciiTheme="majorHAnsi" w:hAnsiTheme="majorHAnsi"/>
-                <w:sz w:val="22"/>
-                <w:szCs w:val="22"/>
-              </w:rPr>
-              <w:t>user</w:t>
-            </w:r>
             <w:proofErr w:type="gramStart"/>
             <w:r>
               <w:rPr>
@@ -623,7 +715,7 @@
                 <w:sz w:val="22"/>
                 <w:szCs w:val="22"/>
               </w:rPr>
-              <w:t>:admin</w:t>
+              <w:t>user:admin</w:t>
             </w:r>
             <w:proofErr w:type="spellEnd"/>
             <w:proofErr w:type="gramEnd"/>
@@ -654,14 +746,6 @@
               <w:t xml:space="preserve"> is working properly as designed. The buttons are altered and are showing properly when the session is set as an admin. Created the logout page and it is logging </w:t>
             </w:r>
             <w:proofErr w:type="spellStart"/>
-            <w:r>
-              <w:rPr>
-                <w:rFonts w:asciiTheme="majorHAnsi" w:hAnsiTheme="majorHAnsi"/>
-                <w:sz w:val="22"/>
-                <w:szCs w:val="22"/>
-              </w:rPr>
-              <w:t>user</w:t>
-            </w:r>
             <w:proofErr w:type="gramStart"/>
             <w:r>
               <w:rPr>
@@ -669,7 +753,7 @@
                 <w:sz w:val="22"/>
                 <w:szCs w:val="22"/>
               </w:rPr>
-              <w:t>:admin</w:t>
+              <w:t>user:admin</w:t>
             </w:r>
             <w:proofErr w:type="spellEnd"/>
             <w:proofErr w:type="gramEnd"/>
@@ -699,8 +783,6 @@
               </w:rPr>
               <w:t xml:space="preserve"> (functions) will only show if the user is deemed an admin.</w:t>
             </w:r>
-            <w:bookmarkStart w:id="0" w:name="_GoBack"/>
-            <w:bookmarkEnd w:id="0"/>
           </w:p>
           <w:p>
             <w:pPr>
@@ -868,7 +950,7 @@
 </file>
 
 <file path=word/styles.xml><?xml version="1.0" encoding="utf-8"?>
-<w:styles xmlns:mc="http://schemas.openxmlformats.org/markup-compatibility/2006" xmlns:r="http://schemas.openxmlformats.org/officeDocument/2006/relationships" xmlns:w="http://schemas.openxmlformats.org/wordprocessingml/2006/main" xmlns:w14="http://schemas.microsoft.com/office/word/2010/wordml" xmlns:w15="http://schemas.microsoft.com/office/word/2012/wordml" mc:Ignorable="w14 w15">
+<w:styles xmlns:mc="http://schemas.openxmlformats.org/markup-compatibility/2006" xmlns:r="http://schemas.openxmlformats.org/officeDocument/2006/relationships" xmlns:w="http://schemas.openxmlformats.org/wordprocessingml/2006/main" xmlns:w14="http://schemas.microsoft.com/office/word/2010/wordml" xmlns:w15="http://schemas.microsoft.com/office/word/2012/wordml" xmlns:w16se="http://schemas.microsoft.com/office/word/2015/wordml/symex" mc:Ignorable="w14 w15 w16se">
   <w:docDefaults>
     <w:rPrDefault>
       <w:rPr>
@@ -884,7 +966,7 @@
       </w:pPr>
     </w:pPrDefault>
   </w:docDefaults>
-  <w:latentStyles w:defLockedState="0" w:defUIPriority="99" w:defSemiHidden="0" w:defUnhideWhenUsed="0" w:defQFormat="0" w:count="371">
+  <w:latentStyles w:defLockedState="0" w:defUIPriority="99" w:defSemiHidden="0" w:defUnhideWhenUsed="0" w:defQFormat="0" w:count="374">
     <w:lsdException w:name="Normal" w:uiPriority="0" w:qFormat="1"/>
     <w:lsdException w:name="heading 1" w:uiPriority="9" w:qFormat="1"/>
     <w:lsdException w:name="heading 2" w:semiHidden="1" w:uiPriority="9" w:unhideWhenUsed="1" w:qFormat="1"/>
@@ -990,7 +1072,6 @@
     <w:lsdException w:name="HTML Sample" w:semiHidden="1" w:unhideWhenUsed="1"/>
     <w:lsdException w:name="HTML Typewriter" w:semiHidden="1" w:unhideWhenUsed="1"/>
     <w:lsdException w:name="HTML Variable" w:semiHidden="1" w:unhideWhenUsed="1"/>
-    <w:lsdException w:name="Normal Table" w:semiHidden="1" w:unhideWhenUsed="1"/>
     <w:lsdException w:name="annotation subject" w:semiHidden="1" w:unhideWhenUsed="1"/>
     <w:lsdException w:name="No List" w:semiHidden="1" w:unhideWhenUsed="1"/>
     <w:lsdException w:name="Outline List 1" w:semiHidden="1" w:unhideWhenUsed="1"/>
@@ -1035,7 +1116,6 @@
     <w:lsdException w:name="Table Professional" w:semiHidden="1" w:unhideWhenUsed="1"/>
     <w:lsdException w:name="Table Subtle 1" w:semiHidden="1" w:unhideWhenUsed="1"/>
     <w:lsdException w:name="Table Subtle 2" w:semiHidden="1" w:unhideWhenUsed="1"/>
-    <w:lsdException w:name="Table Web 1" w:semiHidden="1" w:unhideWhenUsed="1"/>
     <w:lsdException w:name="Table Web 2" w:semiHidden="1" w:unhideWhenUsed="1"/>
     <w:lsdException w:name="Table Web 3" w:semiHidden="1" w:unhideWhenUsed="1"/>
     <w:lsdException w:name="Balloon Text" w:semiHidden="1" w:unhideWhenUsed="1"/>
@@ -1256,6 +1336,9 @@
     <w:lsdException w:name="List Table 5 Dark Accent 6" w:uiPriority="50"/>
     <w:lsdException w:name="List Table 6 Colorful Accent 6" w:uiPriority="51"/>
     <w:lsdException w:name="List Table 7 Colorful Accent 6" w:uiPriority="52"/>
+    <w:lsdException w:name="Mention" w:semiHidden="1" w:unhideWhenUsed="1"/>
+    <w:lsdException w:name="Smart Hyperlink" w:semiHidden="1" w:unhideWhenUsed="1"/>
+    <w:lsdException w:name="Hashtag" w:semiHidden="1" w:unhideWhenUsed="1"/>
   </w:latentStyles>
   <w:style w:type="paragraph" w:default="1" w:styleId="Normal">
     <w:name w:val="Normal"/>

</xml_diff>

<commit_message>
Added my part to project journal
</commit_message>
<xml_diff>
--- a/Project Journal_Signoff/Dolphins_FP_Iteration4_Project Journal_Signoff - Copy.docx
+++ b/Project Journal_Signoff/Dolphins_FP_Iteration4_Project Journal_Signoff - Copy.docx
@@ -352,6 +352,52 @@
               </w:rPr>
               <w:t xml:space="preserve">Gary Webb: </w:t>
             </w:r>
+            <w:r>
+              <w:rPr>
+                <w:rFonts w:asciiTheme="majorHAnsi" w:hAnsiTheme="majorHAnsi"/>
+                <w:sz w:val="22"/>
+                <w:szCs w:val="22"/>
+              </w:rPr>
+              <w:t xml:space="preserve">implemented export functionality. Fixed </w:t>
+            </w:r>
+            <w:proofErr w:type="spellStart"/>
+            <w:r>
+              <w:rPr>
+                <w:rFonts w:asciiTheme="majorHAnsi" w:hAnsiTheme="majorHAnsi"/>
+                <w:sz w:val="22"/>
+                <w:szCs w:val="22"/>
+              </w:rPr>
+              <w:t>change_puzzle.php</w:t>
+            </w:r>
+            <w:proofErr w:type="spellEnd"/>
+            <w:r>
+              <w:rPr>
+                <w:rFonts w:asciiTheme="majorHAnsi" w:hAnsiTheme="majorHAnsi"/>
+                <w:sz w:val="22"/>
+                <w:szCs w:val="22"/>
+              </w:rPr>
+              <w:t xml:space="preserve"> and </w:t>
+            </w:r>
+            <w:proofErr w:type="spellStart"/>
+            <w:r>
+              <w:rPr>
+                <w:rFonts w:asciiTheme="majorHAnsi" w:hAnsiTheme="majorHAnsi"/>
+                <w:sz w:val="22"/>
+                <w:szCs w:val="22"/>
+              </w:rPr>
+              <w:t>add_puzzle.php</w:t>
+            </w:r>
+            <w:proofErr w:type="spellEnd"/>
+            <w:r>
+              <w:rPr>
+                <w:rFonts w:asciiTheme="majorHAnsi" w:hAnsiTheme="majorHAnsi"/>
+                <w:sz w:val="22"/>
+                <w:szCs w:val="22"/>
+              </w:rPr>
+              <w:t xml:space="preserve"> after code refactoring.</w:t>
+            </w:r>
+            <w:bookmarkStart w:id="0" w:name="_GoBack"/>
+            <w:bookmarkEnd w:id="0"/>
           </w:p>
         </w:tc>
       </w:tr>
@@ -410,8 +456,6 @@
               </w:rPr>
               <w:t xml:space="preserve">Fixed the puzzle for Telugu and made </w:t>
             </w:r>
-            <w:bookmarkStart w:id="0" w:name="_GoBack"/>
-            <w:bookmarkEnd w:id="0"/>
             <w:r>
               <w:rPr>
                 <w:rFonts w:asciiTheme="majorHAnsi" w:hAnsiTheme="majorHAnsi"/>
@@ -1072,6 +1116,7 @@
     <w:lsdException w:name="HTML Sample" w:semiHidden="1" w:unhideWhenUsed="1"/>
     <w:lsdException w:name="HTML Typewriter" w:semiHidden="1" w:unhideWhenUsed="1"/>
     <w:lsdException w:name="HTML Variable" w:semiHidden="1" w:unhideWhenUsed="1"/>
+    <w:lsdException w:name="Normal Table" w:semiHidden="1" w:unhideWhenUsed="1"/>
     <w:lsdException w:name="annotation subject" w:semiHidden="1" w:unhideWhenUsed="1"/>
     <w:lsdException w:name="No List" w:semiHidden="1" w:unhideWhenUsed="1"/>
     <w:lsdException w:name="Outline List 1" w:semiHidden="1" w:unhideWhenUsed="1"/>
@@ -1116,6 +1161,7 @@
     <w:lsdException w:name="Table Professional" w:semiHidden="1" w:unhideWhenUsed="1"/>
     <w:lsdException w:name="Table Subtle 1" w:semiHidden="1" w:unhideWhenUsed="1"/>
     <w:lsdException w:name="Table Subtle 2" w:semiHidden="1" w:unhideWhenUsed="1"/>
+    <w:lsdException w:name="Table Web 1" w:semiHidden="1" w:unhideWhenUsed="1"/>
     <w:lsdException w:name="Table Web 2" w:semiHidden="1" w:unhideWhenUsed="1"/>
     <w:lsdException w:name="Table Web 3" w:semiHidden="1" w:unhideWhenUsed="1"/>
     <w:lsdException w:name="Balloon Text" w:semiHidden="1" w:unhideWhenUsed="1"/>

</xml_diff>

<commit_message>
edited sign off sheet
</commit_message>
<xml_diff>
--- a/Project Journal_Signoff/Dolphins_FP_Iteration4_Project Journal_Signoff - Copy.docx
+++ b/Project Journal_Signoff/Dolphins_FP_Iteration4_Project Journal_Signoff - Copy.docx
@@ -1,6 +1,6 @@
 
 <file path=word/document.xml><?xml version="1.0" encoding="utf-8"?>
-<w:document xmlns:wpc="http://schemas.microsoft.com/office/word/2010/wordprocessingCanvas" xmlns:cx="http://schemas.microsoft.com/office/drawing/2014/chartex" xmlns:cx1="http://schemas.microsoft.com/office/drawing/2015/9/8/chartex" xmlns:cx2="http://schemas.microsoft.com/office/drawing/2015/10/21/chartex" xmlns:cx3="http://schemas.microsoft.com/office/drawing/2016/5/9/chartex" xmlns:cx4="http://schemas.microsoft.com/office/drawing/2016/5/10/chartex" xmlns:cx5="http://schemas.microsoft.com/office/drawing/2016/5/11/chartex" xmlns:mc="http://schemas.openxmlformats.org/markup-compatibility/2006" xmlns:o="urn:schemas-microsoft-com:office:office" xmlns:r="http://schemas.openxmlformats.org/officeDocument/2006/relationships" xmlns:m="http://schemas.openxmlformats.org/officeDocument/2006/math" xmlns:v="urn:schemas-microsoft-com:vml" xmlns:wp14="http://schemas.microsoft.com/office/word/2010/wordprocessingDrawing" xmlns:wp="http://schemas.openxmlformats.org/drawingml/2006/wordprocessingDrawing" xmlns:w10="urn:schemas-microsoft-com:office:word" xmlns:w="http://schemas.openxmlformats.org/wordprocessingml/2006/main" xmlns:w14="http://schemas.microsoft.com/office/word/2010/wordml" xmlns:w15="http://schemas.microsoft.com/office/word/2012/wordml" xmlns:w16se="http://schemas.microsoft.com/office/word/2015/wordml/symex" xmlns:wpg="http://schemas.microsoft.com/office/word/2010/wordprocessingGroup" xmlns:wpi="http://schemas.microsoft.com/office/word/2010/wordprocessingInk" xmlns:wne="http://schemas.microsoft.com/office/word/2006/wordml" xmlns:wps="http://schemas.microsoft.com/office/word/2010/wordprocessingShape" mc:Ignorable="w14 w15 w16se wp14">
+<w:document xmlns:wpc="http://schemas.microsoft.com/office/word/2010/wordprocessingCanvas" xmlns:cx="http://schemas.microsoft.com/office/drawing/2014/chartex" xmlns:cx1="http://schemas.microsoft.com/office/drawing/2015/9/8/chartex" xmlns:cx2="http://schemas.microsoft.com/office/drawing/2015/10/21/chartex" xmlns:cx3="http://schemas.microsoft.com/office/drawing/2016/5/9/chartex" xmlns:cx4="http://schemas.microsoft.com/office/drawing/2016/5/10/chartex" xmlns:cx5="http://schemas.microsoft.com/office/drawing/2016/5/11/chartex" xmlns:cx6="http://schemas.microsoft.com/office/drawing/2016/5/12/chartex" xmlns:cx7="http://schemas.microsoft.com/office/drawing/2016/5/13/chartex" xmlns:cx8="http://schemas.microsoft.com/office/drawing/2016/5/14/chartex" xmlns:mc="http://schemas.openxmlformats.org/markup-compatibility/2006" xmlns:o="urn:schemas-microsoft-com:office:office" xmlns:r="http://schemas.openxmlformats.org/officeDocument/2006/relationships" xmlns:m="http://schemas.openxmlformats.org/officeDocument/2006/math" xmlns:v="urn:schemas-microsoft-com:vml" xmlns:wp14="http://schemas.microsoft.com/office/word/2010/wordprocessingDrawing" xmlns:wp="http://schemas.openxmlformats.org/drawingml/2006/wordprocessingDrawing" xmlns:w10="urn:schemas-microsoft-com:office:word" xmlns:w="http://schemas.openxmlformats.org/wordprocessingml/2006/main" xmlns:w14="http://schemas.microsoft.com/office/word/2010/wordml" xmlns:w15="http://schemas.microsoft.com/office/word/2012/wordml" xmlns:w16se="http://schemas.microsoft.com/office/word/2015/wordml/symex" xmlns:wpg="http://schemas.microsoft.com/office/word/2010/wordprocessingGroup" xmlns:wpi="http://schemas.microsoft.com/office/word/2010/wordprocessingInk" xmlns:wne="http://schemas.microsoft.com/office/word/2006/wordml" xmlns:wps="http://schemas.microsoft.com/office/word/2010/wordprocessingShape" mc:Ignorable="w14 w15 w16se wp14">
   <w:body>
     <w:p>
       <w:pPr>
@@ -271,26 +271,18 @@
                 <w:sz w:val="22"/>
                 <w:szCs w:val="22"/>
               </w:rPr>
-              <w:t xml:space="preserve">Implemented the functions from </w:t>
-            </w:r>
-            <w:proofErr w:type="spellStart"/>
-            <w:r>
-              <w:rPr>
-                <w:rFonts w:asciiTheme="majorHAnsi" w:hAnsiTheme="majorHAnsi"/>
-                <w:sz w:val="22"/>
-                <w:szCs w:val="22"/>
-              </w:rPr>
-              <w:t>IndicTextAnalyzer</w:t>
-            </w:r>
-            <w:proofErr w:type="spellEnd"/>
-            <w:r>
-              <w:rPr>
-                <w:rFonts w:asciiTheme="majorHAnsi" w:hAnsiTheme="majorHAnsi"/>
-                <w:sz w:val="22"/>
-                <w:szCs w:val="22"/>
-              </w:rPr>
-              <w:t xml:space="preserve"> to our application to process Telugu language. (Anything else we want to add??)</w:t>
-            </w:r>
+              <w:t>Implemented the functions from IndicTextAnalyzer to our applicati</w:t>
+            </w:r>
+            <w:r>
+              <w:rPr>
+                <w:rFonts w:asciiTheme="majorHAnsi" w:hAnsiTheme="majorHAnsi"/>
+                <w:sz w:val="22"/>
+                <w:szCs w:val="22"/>
+              </w:rPr>
+              <w:t>on to process Telugu language. Added admin user login and various admin functionality.</w:t>
+            </w:r>
+            <w:bookmarkStart w:id="0" w:name="_GoBack"/>
+            <w:bookmarkEnd w:id="0"/>
             <w:r>
               <w:rPr>
                 <w:rFonts w:asciiTheme="majorHAnsi" w:hAnsiTheme="majorHAnsi"/>
@@ -358,46 +350,8 @@
                 <w:sz w:val="22"/>
                 <w:szCs w:val="22"/>
               </w:rPr>
-              <w:t xml:space="preserve">implemented export functionality. Fixed </w:t>
-            </w:r>
-            <w:proofErr w:type="spellStart"/>
-            <w:r>
-              <w:rPr>
-                <w:rFonts w:asciiTheme="majorHAnsi" w:hAnsiTheme="majorHAnsi"/>
-                <w:sz w:val="22"/>
-                <w:szCs w:val="22"/>
-              </w:rPr>
-              <w:t>change_puzzle.php</w:t>
-            </w:r>
-            <w:proofErr w:type="spellEnd"/>
-            <w:r>
-              <w:rPr>
-                <w:rFonts w:asciiTheme="majorHAnsi" w:hAnsiTheme="majorHAnsi"/>
-                <w:sz w:val="22"/>
-                <w:szCs w:val="22"/>
-              </w:rPr>
-              <w:t xml:space="preserve"> and </w:t>
-            </w:r>
-            <w:proofErr w:type="spellStart"/>
-            <w:r>
-              <w:rPr>
-                <w:rFonts w:asciiTheme="majorHAnsi" w:hAnsiTheme="majorHAnsi"/>
-                <w:sz w:val="22"/>
-                <w:szCs w:val="22"/>
-              </w:rPr>
-              <w:t>add_puzzle.php</w:t>
-            </w:r>
-            <w:proofErr w:type="spellEnd"/>
-            <w:r>
-              <w:rPr>
-                <w:rFonts w:asciiTheme="majorHAnsi" w:hAnsiTheme="majorHAnsi"/>
-                <w:sz w:val="22"/>
-                <w:szCs w:val="22"/>
-              </w:rPr>
-              <w:t xml:space="preserve"> after code refactoring.</w:t>
-            </w:r>
-            <w:bookmarkStart w:id="0" w:name="_GoBack"/>
-            <w:bookmarkEnd w:id="0"/>
+              <w:t>implemented export functionality. Fixed change_puzzle.php and add_puzzle.php after code refactoring.</w:t>
+            </w:r>
           </w:p>
         </w:tc>
       </w:tr>
@@ -478,43 +432,7 @@
                 <w:sz w:val="22"/>
                 <w:szCs w:val="22"/>
               </w:rPr>
-              <w:t xml:space="preserve">Refactored </w:t>
-            </w:r>
-            <w:proofErr w:type="gramStart"/>
-            <w:r>
-              <w:rPr>
-                <w:rFonts w:asciiTheme="majorHAnsi" w:hAnsiTheme="majorHAnsi"/>
-                <w:sz w:val="22"/>
-                <w:szCs w:val="22"/>
-              </w:rPr>
-              <w:t>our</w:t>
-            </w:r>
-            <w:proofErr w:type="gramEnd"/>
-            <w:r>
-              <w:rPr>
-                <w:rFonts w:asciiTheme="majorHAnsi" w:hAnsiTheme="majorHAnsi"/>
-                <w:sz w:val="22"/>
-                <w:szCs w:val="22"/>
-              </w:rPr>
-              <w:t xml:space="preserve"> </w:t>
-            </w:r>
-            <w:proofErr w:type="spellStart"/>
-            <w:r>
-              <w:rPr>
-                <w:rFonts w:asciiTheme="majorHAnsi" w:hAnsiTheme="majorHAnsi"/>
-                <w:sz w:val="22"/>
-                <w:szCs w:val="22"/>
-              </w:rPr>
-              <w:t>create_puzzle</w:t>
-            </w:r>
-            <w:proofErr w:type="spellEnd"/>
-            <w:r>
-              <w:rPr>
-                <w:rFonts w:asciiTheme="majorHAnsi" w:hAnsiTheme="majorHAnsi"/>
-                <w:sz w:val="22"/>
-                <w:szCs w:val="22"/>
-              </w:rPr>
-              <w:t xml:space="preserve"> page and broke it up into separate files. Moved accessing the database into one function and improved the way we access the database and report errors. Worked on the import</w:t>
+              <w:t>Refactored our create_puzzle page and broke it up into separate files. Moved accessing the database into one function and improved the way we access the database and report errors. Worked on the import</w:t>
             </w:r>
             <w:r>
               <w:rPr>
@@ -628,43 +546,7 @@
                 <w:sz w:val="22"/>
                 <w:szCs w:val="22"/>
               </w:rPr>
-              <w:t xml:space="preserve">Implemented the </w:t>
-            </w:r>
-            <w:proofErr w:type="spellStart"/>
-            <w:r>
-              <w:rPr>
-                <w:rFonts w:asciiTheme="majorHAnsi" w:hAnsiTheme="majorHAnsi"/>
-                <w:sz w:val="22"/>
-                <w:szCs w:val="22"/>
-              </w:rPr>
-              <w:t>word_processor</w:t>
-            </w:r>
-            <w:proofErr w:type="spellEnd"/>
-            <w:r>
-              <w:rPr>
-                <w:rFonts w:asciiTheme="majorHAnsi" w:hAnsiTheme="majorHAnsi"/>
-                <w:sz w:val="22"/>
-                <w:szCs w:val="22"/>
-              </w:rPr>
-              <w:t xml:space="preserve"> to </w:t>
-            </w:r>
-            <w:proofErr w:type="spellStart"/>
-            <w:r>
-              <w:rPr>
-                <w:rFonts w:asciiTheme="majorHAnsi" w:hAnsiTheme="majorHAnsi"/>
-                <w:sz w:val="22"/>
-                <w:szCs w:val="22"/>
-              </w:rPr>
-              <w:t>addWordPairs</w:t>
-            </w:r>
-            <w:proofErr w:type="spellEnd"/>
-            <w:r>
-              <w:rPr>
-                <w:rFonts w:asciiTheme="majorHAnsi" w:hAnsiTheme="majorHAnsi"/>
-                <w:sz w:val="22"/>
-                <w:szCs w:val="22"/>
-              </w:rPr>
-              <w:t xml:space="preserve"> using Telugu language into words and character table in the database, implemented create puzzle using Telugu words. </w:t>
+              <w:t xml:space="preserve">Implemented the word_processor to addWordPairs using Telugu language into words and character table in the database, implemented create puzzle using Telugu words. </w:t>
             </w:r>
             <w:r>
               <w:rPr>
@@ -681,6 +563,14 @@
                 <w:szCs w:val="22"/>
               </w:rPr>
               <w:t>Worked on import functionality which clears out the existing database and adds from the selected excel file.</w:t>
+            </w:r>
+            <w:r>
+              <w:rPr>
+                <w:rFonts w:asciiTheme="majorHAnsi" w:hAnsiTheme="majorHAnsi"/>
+                <w:sz w:val="22"/>
+                <w:szCs w:val="22"/>
+              </w:rPr>
+              <w:t xml:space="preserve"> Contributed on in admin page and it’s functionality.</w:t>
             </w:r>
           </w:p>
           <w:p>
@@ -749,83 +639,7 @@
                 <w:sz w:val="22"/>
                 <w:szCs w:val="22"/>
               </w:rPr>
-              <w:t xml:space="preserve">Implemented the login page and verified that logging in with hardcoded </w:t>
-            </w:r>
-            <w:proofErr w:type="spellStart"/>
-            <w:proofErr w:type="gramStart"/>
-            <w:r>
-              <w:rPr>
-                <w:rFonts w:asciiTheme="majorHAnsi" w:hAnsiTheme="majorHAnsi"/>
-                <w:sz w:val="22"/>
-                <w:szCs w:val="22"/>
-              </w:rPr>
-              <w:t>user:admin</w:t>
-            </w:r>
-            <w:proofErr w:type="spellEnd"/>
-            <w:proofErr w:type="gramEnd"/>
-            <w:r>
-              <w:rPr>
-                <w:rFonts w:asciiTheme="majorHAnsi" w:hAnsiTheme="majorHAnsi"/>
-                <w:sz w:val="22"/>
-                <w:szCs w:val="22"/>
-              </w:rPr>
-              <w:t xml:space="preserve"> </w:t>
-            </w:r>
-            <w:proofErr w:type="spellStart"/>
-            <w:r>
-              <w:rPr>
-                <w:rFonts w:asciiTheme="majorHAnsi" w:hAnsiTheme="majorHAnsi"/>
-                <w:sz w:val="22"/>
-                <w:szCs w:val="22"/>
-              </w:rPr>
-              <w:t>pw:admin</w:t>
-            </w:r>
-            <w:proofErr w:type="spellEnd"/>
-            <w:r>
-              <w:rPr>
-                <w:rFonts w:asciiTheme="majorHAnsi" w:hAnsiTheme="majorHAnsi"/>
-                <w:sz w:val="22"/>
-                <w:szCs w:val="22"/>
-              </w:rPr>
-              <w:t xml:space="preserve"> is working properly as designed. The buttons are altered and are showing properly when the session is set as an admin. Created the logout page and it is logging </w:t>
-            </w:r>
-            <w:proofErr w:type="spellStart"/>
-            <w:proofErr w:type="gramStart"/>
-            <w:r>
-              <w:rPr>
-                <w:rFonts w:asciiTheme="majorHAnsi" w:hAnsiTheme="majorHAnsi"/>
-                <w:sz w:val="22"/>
-                <w:szCs w:val="22"/>
-              </w:rPr>
-              <w:t>user:admin</w:t>
-            </w:r>
-            <w:proofErr w:type="spellEnd"/>
-            <w:proofErr w:type="gramEnd"/>
-            <w:r>
-              <w:rPr>
-                <w:rFonts w:asciiTheme="majorHAnsi" w:hAnsiTheme="majorHAnsi"/>
-                <w:sz w:val="22"/>
-                <w:szCs w:val="22"/>
-              </w:rPr>
-              <w:t xml:space="preserve"> out properly and is ending the session properly. The </w:t>
-            </w:r>
-            <w:proofErr w:type="spellStart"/>
-            <w:r>
-              <w:rPr>
-                <w:rFonts w:asciiTheme="majorHAnsi" w:hAnsiTheme="majorHAnsi"/>
-                <w:sz w:val="22"/>
-                <w:szCs w:val="22"/>
-              </w:rPr>
-              <w:t>admin.php</w:t>
-            </w:r>
-            <w:proofErr w:type="spellEnd"/>
-            <w:r>
-              <w:rPr>
-                <w:rFonts w:asciiTheme="majorHAnsi" w:hAnsiTheme="majorHAnsi"/>
-                <w:sz w:val="22"/>
-                <w:szCs w:val="22"/>
-              </w:rPr>
-              <w:t xml:space="preserve"> (functions) will only show if the user is deemed an admin.</w:t>
+              <w:t>Implemented the login page and verified that logging in with hardcoded user:admin pw:admin is working properly as designed. The buttons are altered and are showing properly when the session is set as an admin. Created the logout page and it is logging user:admin out properly and is ending the session properly. The admin.php (functions) will only show if the user is deemed an admin.</w:t>
             </w:r>
           </w:p>
           <w:p>

</xml_diff>